<commit_message>
some changes in er diagram
</commit_message>
<xml_diff>
--- a/Aārta Documemtation.docx
+++ b/Aārta Documemtation.docx
@@ -544,7 +544,7 @@
       <w:r>
         <w:lastRenderedPageBreak/>
         <w:pict w14:anchorId="1FB3C6B7">
-          <v:rect id="_x0000_i1055" style="width:0;height:1.5pt" o:hralign="center" o:hrstd="t" o:hr="t" fillcolor="#a0a0a0" stroked="f"/>
+          <v:rect id="_x0000_i1025" style="width:0;height:1.5pt" o:hralign="center" o:hrstd="t" o:hr="t" fillcolor="#a0a0a0" stroked="f"/>
         </w:pict>
       </w:r>
     </w:p>
@@ -665,7 +665,7 @@
           <w:szCs w:val="24"/>
         </w:rPr>
         <w:pict w14:anchorId="4EDB24A9">
-          <v:rect id="_x0000_i1056" style="width:0;height:1.5pt" o:hralign="center" o:hrstd="t" o:hr="t" fillcolor="#a0a0a0" stroked="f"/>
+          <v:rect id="_x0000_i1026" style="width:0;height:1.5pt" o:hralign="center" o:hrstd="t" o:hr="t" fillcolor="#a0a0a0" stroked="f"/>
         </w:pict>
       </w:r>
     </w:p>
@@ -796,7 +796,7 @@
           <w:szCs w:val="24"/>
         </w:rPr>
         <w:pict w14:anchorId="481A3A7D">
-          <v:rect id="_x0000_i1057" style="width:0;height:1.5pt" o:hralign="center" o:hrstd="t" o:hr="t" fillcolor="#a0a0a0" stroked="f"/>
+          <v:rect id="_x0000_i1027" style="width:0;height:1.5pt" o:hralign="center" o:hrstd="t" o:hr="t" fillcolor="#a0a0a0" stroked="f"/>
         </w:pict>
       </w:r>
     </w:p>
@@ -965,7 +965,7 @@
           <w:szCs w:val="24"/>
         </w:rPr>
         <w:pict w14:anchorId="3142B81C">
-          <v:rect id="_x0000_i1058" style="width:0;height:1.5pt" o:hralign="center" o:hrstd="t" o:hr="t" fillcolor="#a0a0a0" stroked="f"/>
+          <v:rect id="_x0000_i1028" style="width:0;height:1.5pt" o:hralign="center" o:hrstd="t" o:hr="t" fillcolor="#a0a0a0" stroked="f"/>
         </w:pict>
       </w:r>
     </w:p>
@@ -1097,7 +1097,7 @@
         </w:rPr>
         <w:lastRenderedPageBreak/>
         <w:pict w14:anchorId="679DD6D2">
-          <v:rect id="_x0000_i1059" style="width:0;height:1.5pt" o:hralign="center" o:hrstd="t" o:hr="t" fillcolor="#a0a0a0" stroked="f"/>
+          <v:rect id="_x0000_i1029" style="width:0;height:1.5pt" o:hralign="center" o:hrstd="t" o:hr="t" fillcolor="#a0a0a0" stroked="f"/>
         </w:pict>
       </w:r>
     </w:p>
@@ -1532,10 +1532,10 @@
           <w:szCs w:val="28"/>
         </w:rPr>
         <w:drawing>
-          <wp:inline distT="0" distB="0" distL="0" distR="0" wp14:anchorId="19635FDF" wp14:editId="25308A77">
-            <wp:extent cx="6720840" cy="4594982"/>
-            <wp:effectExtent l="0" t="0" r="3810" b="0"/>
-            <wp:docPr id="214200900" name="Picture 1"/>
+          <wp:inline distT="0" distB="0" distL="0" distR="0" wp14:anchorId="6C160046" wp14:editId="39116971">
+            <wp:extent cx="6798680" cy="4648200"/>
+            <wp:effectExtent l="0" t="0" r="2540" b="0"/>
+            <wp:docPr id="1042412967" name="Picture 1"/>
             <wp:cNvGraphicFramePr>
               <a:graphicFrameLocks xmlns:a="http://schemas.openxmlformats.org/drawingml/2006/main" noChangeAspect="1"/>
             </wp:cNvGraphicFramePr>
@@ -1543,7 +1543,7 @@
               <a:graphicData uri="http://schemas.openxmlformats.org/drawingml/2006/picture">
                 <pic:pic xmlns:pic="http://schemas.openxmlformats.org/drawingml/2006/picture">
                   <pic:nvPicPr>
-                    <pic:cNvPr id="214200900" name="Picture 214200900"/>
+                    <pic:cNvPr id="1042412967" name="Picture 1042412967"/>
                     <pic:cNvPicPr/>
                   </pic:nvPicPr>
                   <pic:blipFill>
@@ -1561,7 +1561,7 @@
                   <pic:spPr>
                     <a:xfrm>
                       <a:off x="0" y="0"/>
-                      <a:ext cx="6738287" cy="4606910"/>
+                      <a:ext cx="6809568" cy="4655644"/>
                     </a:xfrm>
                     <a:prstGeom prst="rect">
                       <a:avLst/>
@@ -3458,6 +3458,7 @@
   <w:style w:type="character" w:default="1" w:styleId="DefaultParagraphFont">
     <w:name w:val="Default Paragraph Font"/>
     <w:uiPriority w:val="1"/>
+    <w:semiHidden/>
     <w:unhideWhenUsed/>
   </w:style>
   <w:style w:type="table" w:default="1" w:styleId="TableNormal">

</xml_diff>